<commit_message>
del a text file
</commit_message>
<xml_diff>
--- a/DevOps.docx
+++ b/DevOps.docx
@@ -23,39 +23,7 @@
             <w:sz w:val="32"/>
             <w:szCs w:val="32"/>
           </w:rPr>
-          <w:t>https://www.youtub</w:t>
-        </w:r>
-        <w:r>
-          <w:rPr>
-            <w:rStyle w:val="Hyperlink"/>
-            <w:sz w:val="32"/>
-            <w:szCs w:val="32"/>
-          </w:rPr>
-          <w:t>e</w:t>
-        </w:r>
-        <w:r>
-          <w:rPr>
-            <w:rStyle w:val="Hyperlink"/>
-            <w:sz w:val="32"/>
-            <w:szCs w:val="32"/>
-          </w:rPr>
-          <w:t>.</w:t>
-        </w:r>
-        <w:r>
-          <w:rPr>
-            <w:rStyle w:val="Hyperlink"/>
-            <w:sz w:val="32"/>
-            <w:szCs w:val="32"/>
-          </w:rPr>
-          <w:t>c</w:t>
-        </w:r>
-        <w:r>
-          <w:rPr>
-            <w:rStyle w:val="Hyperlink"/>
-            <w:sz w:val="32"/>
-            <w:szCs w:val="32"/>
-          </w:rPr>
-          <w:t>om/watch?v=JHoy3lDZOfY</w:t>
+          <w:t>https://www.youtube.com/watch?v=JHoy3lDZOfY</w:t>
         </w:r>
       </w:hyperlink>
     </w:p>
@@ -421,7 +389,15 @@
           <w:sz w:val="32"/>
           <w:szCs w:val="32"/>
         </w:rPr>
-        <w:t xml:space="preserve"> this problem is solved via dev</w:t>
+        <w:t xml:space="preserve"> this problem is solved via </w:t>
+      </w:r>
+      <w:proofErr w:type="spellStart"/>
+      <w:r>
+        <w:rPr>
+          <w:sz w:val="32"/>
+          <w:szCs w:val="32"/>
+        </w:rPr>
+        <w:t>dev</w:t>
       </w:r>
       <w:r>
         <w:rPr>
@@ -435,7 +411,15 @@
           <w:sz w:val="32"/>
           <w:szCs w:val="32"/>
         </w:rPr>
-        <w:t>ps.</w:t>
+        <w:t>ps</w:t>
+      </w:r>
+      <w:proofErr w:type="spellEnd"/>
+      <w:r>
+        <w:rPr>
+          <w:sz w:val="32"/>
+          <w:szCs w:val="32"/>
+        </w:rPr>
+        <w:t>.</w:t>
       </w:r>
     </w:p>
     <w:p>
@@ -961,8 +945,17 @@
           <w:sz w:val="32"/>
           <w:szCs w:val="32"/>
         </w:rPr>
-        <w:t xml:space="preserve"> maintain the different version of the code, and tools like ant, maven, gradle</w:t>
-      </w:r>
+        <w:t xml:space="preserve"> maintain the different version of the code, and tools like ant, maven, </w:t>
+      </w:r>
+      <w:proofErr w:type="spellStart"/>
+      <w:r>
+        <w:rPr>
+          <w:sz w:val="32"/>
+          <w:szCs w:val="32"/>
+        </w:rPr>
+        <w:t>gradle</w:t>
+      </w:r>
+      <w:proofErr w:type="spellEnd"/>
       <w:r>
         <w:rPr>
           <w:sz w:val="32"/>
@@ -1548,59 +1541,127 @@
         <w:rPr>
           <w:sz w:val="32"/>
           <w:szCs w:val="32"/>
-        </w:rPr>
-      </w:pPr>
-      <w:r>
-        <w:rPr>
-          <w:sz w:val="32"/>
-          <w:szCs w:val="32"/>
-        </w:rPr>
-        <w:t>Process for make a dir in Git and add files to in it.</w:t>
-      </w:r>
-    </w:p>
-    <w:p>
-      <w:pPr>
-        <w:pStyle w:val="ListParagraph"/>
-        <w:rPr>
-          <w:sz w:val="32"/>
-          <w:szCs w:val="32"/>
-        </w:rPr>
-      </w:pPr>
-      <w:r>
-        <w:rPr>
-          <w:sz w:val="32"/>
-          <w:szCs w:val="32"/>
-        </w:rPr>
-        <w:t>Cmd - mkdir folder_name</w:t>
-      </w:r>
-    </w:p>
-    <w:p>
-      <w:pPr>
-        <w:pStyle w:val="ListParagraph"/>
-        <w:rPr>
-          <w:sz w:val="32"/>
-          <w:szCs w:val="32"/>
-        </w:rPr>
-      </w:pPr>
-      <w:r>
-        <w:rPr>
-          <w:b/>
-          <w:bCs/>
+          <w:u w:val="single"/>
+        </w:rPr>
+      </w:pPr>
+      <w:r>
+        <w:rPr>
+          <w:sz w:val="32"/>
+          <w:szCs w:val="32"/>
+          <w:u w:val="single"/>
+        </w:rPr>
+        <w:t xml:space="preserve">Process for make a </w:t>
+      </w:r>
+      <w:proofErr w:type="spellStart"/>
+      <w:r>
+        <w:rPr>
+          <w:sz w:val="32"/>
+          <w:szCs w:val="32"/>
+          <w:u w:val="single"/>
+        </w:rPr>
+        <w:t>dir</w:t>
+      </w:r>
+      <w:proofErr w:type="spellEnd"/>
+      <w:r>
+        <w:rPr>
+          <w:sz w:val="32"/>
+          <w:szCs w:val="32"/>
+          <w:u w:val="single"/>
+        </w:rPr>
+        <w:t xml:space="preserve"> in Git and add files to in </w:t>
+      </w:r>
+      <w:r>
+        <w:rPr>
+          <w:sz w:val="32"/>
+          <w:szCs w:val="32"/>
+          <w:u w:val="single"/>
+        </w:rPr>
+        <w:t>it (Git Push)</w:t>
+      </w:r>
+      <w:r>
+        <w:rPr>
+          <w:sz w:val="32"/>
+          <w:szCs w:val="32"/>
+          <w:u w:val="single"/>
+        </w:rPr>
+        <w:t>.</w:t>
+      </w:r>
+    </w:p>
+    <w:p>
+      <w:pPr>
+        <w:pStyle w:val="ListParagraph"/>
+        <w:rPr>
+          <w:sz w:val="32"/>
+          <w:szCs w:val="32"/>
+        </w:rPr>
+      </w:pPr>
+      <w:proofErr w:type="spellStart"/>
+      <w:r>
+        <w:rPr>
+          <w:sz w:val="32"/>
+          <w:szCs w:val="32"/>
+        </w:rPr>
+        <w:t>Cmd</w:t>
+      </w:r>
+      <w:proofErr w:type="spellEnd"/>
+      <w:r>
+        <w:rPr>
+          <w:sz w:val="32"/>
+          <w:szCs w:val="32"/>
+        </w:rPr>
+        <w:t xml:space="preserve"> - </w:t>
+      </w:r>
+      <w:proofErr w:type="spellStart"/>
+      <w:r>
+        <w:rPr>
+          <w:sz w:val="32"/>
+          <w:szCs w:val="32"/>
+        </w:rPr>
+        <w:t>mkdir</w:t>
+      </w:r>
+      <w:proofErr w:type="spellEnd"/>
+      <w:r>
+        <w:rPr>
+          <w:sz w:val="32"/>
+          <w:szCs w:val="32"/>
+        </w:rPr>
+        <w:t xml:space="preserve"> </w:t>
+      </w:r>
+      <w:proofErr w:type="spellStart"/>
+      <w:r>
+        <w:rPr>
+          <w:sz w:val="32"/>
+          <w:szCs w:val="32"/>
+        </w:rPr>
+        <w:t>folder_name</w:t>
+      </w:r>
+      <w:proofErr w:type="spellEnd"/>
+    </w:p>
+    <w:p>
+      <w:pPr>
+        <w:pStyle w:val="ListParagraph"/>
+        <w:rPr>
+          <w:sz w:val="32"/>
+          <w:szCs w:val="32"/>
+        </w:rPr>
+      </w:pPr>
+      <w:r>
+        <w:rPr>
           <w:sz w:val="32"/>
           <w:szCs w:val="32"/>
         </w:rPr>
         <w:t xml:space="preserve">Git </w:t>
       </w:r>
+      <w:proofErr w:type="spellStart"/>
       <w:proofErr w:type="gramStart"/>
       <w:r>
         <w:rPr>
-          <w:b/>
-          <w:bCs/>
           <w:sz w:val="32"/>
           <w:szCs w:val="32"/>
         </w:rPr>
         <w:t>init</w:t>
       </w:r>
+      <w:proofErr w:type="spellEnd"/>
       <w:r>
         <w:rPr>
           <w:sz w:val="32"/>
@@ -1627,8 +1688,6 @@
       </w:pPr>
       <w:r>
         <w:rPr>
-          <w:b/>
-          <w:bCs/>
           <w:sz w:val="32"/>
           <w:szCs w:val="32"/>
         </w:rPr>
@@ -1636,19 +1695,10 @@
       </w:r>
       <w:r>
         <w:rPr>
-          <w:b/>
-          <w:bCs/>
-          <w:sz w:val="32"/>
-          <w:szCs w:val="32"/>
-        </w:rPr>
-        <w:t xml:space="preserve"> – </w:t>
-      </w:r>
-      <w:r>
-        <w:rPr>
-          <w:sz w:val="32"/>
-          <w:szCs w:val="32"/>
-        </w:rPr>
-        <w:t xml:space="preserve">to know the status of </w:t>
+          <w:sz w:val="32"/>
+          <w:szCs w:val="32"/>
+        </w:rPr>
+        <w:t xml:space="preserve"> – to know the status of </w:t>
       </w:r>
       <w:r>
         <w:rPr>
@@ -1666,57 +1716,74 @@
           <w:szCs w:val="32"/>
         </w:rPr>
       </w:pPr>
-      <w:r>
-        <w:rPr>
-          <w:b/>
-          <w:bCs/>
+      <w:proofErr w:type="gramStart"/>
+      <w:r>
+        <w:rPr>
+          <w:sz w:val="32"/>
+          <w:szCs w:val="32"/>
+        </w:rPr>
+        <w:t>Git  add</w:t>
+      </w:r>
+      <w:proofErr w:type="gramEnd"/>
+      <w:r>
+        <w:rPr>
+          <w:sz w:val="32"/>
+          <w:szCs w:val="32"/>
+        </w:rPr>
+        <w:t xml:space="preserve"> .</w:t>
+      </w:r>
+    </w:p>
+    <w:p>
+      <w:pPr>
+        <w:pStyle w:val="ListParagraph"/>
+        <w:rPr>
+          <w:sz w:val="32"/>
+          <w:szCs w:val="32"/>
+        </w:rPr>
+      </w:pPr>
+      <w:r>
+        <w:rPr>
           <w:sz w:val="32"/>
           <w:szCs w:val="32"/>
         </w:rPr>
         <w:t xml:space="preserve">git commit -m “any </w:t>
       </w:r>
+      <w:proofErr w:type="spellStart"/>
       <w:proofErr w:type="gramStart"/>
       <w:r>
         <w:rPr>
-          <w:b/>
-          <w:bCs/>
-          <w:sz w:val="32"/>
-          <w:szCs w:val="32"/>
-        </w:rPr>
-        <w:t>msg ”</w:t>
+          <w:sz w:val="32"/>
+          <w:szCs w:val="32"/>
+        </w:rPr>
+        <w:t>msg</w:t>
+      </w:r>
+      <w:proofErr w:type="spellEnd"/>
+      <w:r>
+        <w:rPr>
+          <w:sz w:val="32"/>
+          <w:szCs w:val="32"/>
+        </w:rPr>
+        <w:t xml:space="preserve"> ”</w:t>
       </w:r>
       <w:proofErr w:type="gramEnd"/>
       <w:r>
         <w:rPr>
-          <w:b/>
-          <w:bCs/>
-          <w:sz w:val="32"/>
-          <w:szCs w:val="32"/>
-        </w:rPr>
-        <w:t xml:space="preserve"> - </w:t>
-      </w:r>
-      <w:r>
-        <w:rPr>
-          <w:sz w:val="32"/>
-          <w:szCs w:val="32"/>
-        </w:rPr>
-        <w:t xml:space="preserve"> prepare file to be ready to push on git with message.</w:t>
-      </w:r>
-    </w:p>
-    <w:p>
-      <w:pPr>
-        <w:pStyle w:val="ListParagraph"/>
-        <w:rPr>
-          <w:b/>
-          <w:bCs/>
-          <w:sz w:val="32"/>
-          <w:szCs w:val="32"/>
-        </w:rPr>
-      </w:pPr>
-      <w:r>
-        <w:rPr>
-          <w:b/>
-          <w:bCs/>
+          <w:sz w:val="32"/>
+          <w:szCs w:val="32"/>
+        </w:rPr>
+        <w:t xml:space="preserve"> -  prepare file to be ready to push on git with message.</w:t>
+      </w:r>
+    </w:p>
+    <w:p>
+      <w:pPr>
+        <w:pStyle w:val="ListParagraph"/>
+        <w:rPr>
+          <w:sz w:val="32"/>
+          <w:szCs w:val="32"/>
+        </w:rPr>
+      </w:pPr>
+      <w:r>
+        <w:rPr>
           <w:sz w:val="32"/>
           <w:szCs w:val="32"/>
         </w:rPr>
@@ -1727,49 +1794,569 @@
       <w:pPr>
         <w:pStyle w:val="ListParagraph"/>
         <w:rPr>
-          <w:b/>
-          <w:bCs/>
-          <w:sz w:val="32"/>
-          <w:szCs w:val="32"/>
-        </w:rPr>
-      </w:pPr>
-      <w:r>
-        <w:rPr>
-          <w:b/>
-          <w:bCs/>
-          <w:sz w:val="32"/>
-          <w:szCs w:val="32"/>
-        </w:rPr>
-        <w:t xml:space="preserve">git remote add origin </w:t>
-      </w:r>
-      <w:r>
-        <w:rPr>
-          <w:b/>
-          <w:bCs/>
-          <w:sz w:val="32"/>
-          <w:szCs w:val="32"/>
-        </w:rPr>
-        <w:t>“LINK”</w:t>
-      </w:r>
-    </w:p>
-    <w:p>
-      <w:pPr>
-        <w:pStyle w:val="ListParagraph"/>
-        <w:rPr>
-          <w:b/>
-          <w:bCs/>
-          <w:sz w:val="32"/>
-          <w:szCs w:val="32"/>
-        </w:rPr>
-      </w:pPr>
-      <w:r>
-        <w:rPr>
-          <w:b/>
-          <w:bCs/>
+          <w:sz w:val="32"/>
+          <w:szCs w:val="32"/>
+        </w:rPr>
+      </w:pPr>
+      <w:r>
+        <w:rPr>
+          <w:sz w:val="32"/>
+          <w:szCs w:val="32"/>
+        </w:rPr>
+        <w:t>git remote add origin “LINK”</w:t>
+      </w:r>
+    </w:p>
+    <w:p>
+      <w:pPr>
+        <w:pStyle w:val="ListParagraph"/>
+        <w:rPr>
+          <w:sz w:val="32"/>
+          <w:szCs w:val="32"/>
+        </w:rPr>
+      </w:pPr>
+      <w:r>
+        <w:rPr>
           <w:sz w:val="32"/>
           <w:szCs w:val="32"/>
         </w:rPr>
         <w:t>git push -u origin main</w:t>
+      </w:r>
+    </w:p>
+    <w:p>
+      <w:pPr>
+        <w:pStyle w:val="ListParagraph"/>
+        <w:numPr>
+          <w:ilvl w:val="0"/>
+          <w:numId w:val="10"/>
+        </w:numPr>
+        <w:rPr>
+          <w:sz w:val="32"/>
+          <w:szCs w:val="32"/>
+          <w:u w:val="single"/>
+        </w:rPr>
+      </w:pPr>
+      <w:r>
+        <w:rPr>
+          <w:sz w:val="32"/>
+          <w:szCs w:val="32"/>
+          <w:u w:val="single"/>
+        </w:rPr>
+        <w:t>Process to add new file to exist repository</w:t>
+      </w:r>
+    </w:p>
+    <w:p>
+      <w:pPr>
+        <w:pStyle w:val="ListParagraph"/>
+        <w:rPr>
+          <w:sz w:val="32"/>
+          <w:szCs w:val="32"/>
+        </w:rPr>
+      </w:pPr>
+      <w:r>
+        <w:rPr>
+          <w:sz w:val="32"/>
+          <w:szCs w:val="32"/>
+        </w:rPr>
+        <w:t>Git status (it will show you modified or new added file)</w:t>
+      </w:r>
+    </w:p>
+    <w:p>
+      <w:pPr>
+        <w:pStyle w:val="ListParagraph"/>
+        <w:rPr>
+          <w:sz w:val="32"/>
+          <w:szCs w:val="32"/>
+        </w:rPr>
+      </w:pPr>
+      <w:r>
+        <w:rPr>
+          <w:sz w:val="32"/>
+          <w:szCs w:val="32"/>
+        </w:rPr>
+        <w:t xml:space="preserve">Git </w:t>
+      </w:r>
+      <w:proofErr w:type="gramStart"/>
+      <w:r>
+        <w:rPr>
+          <w:sz w:val="32"/>
+          <w:szCs w:val="32"/>
+        </w:rPr>
+        <w:t>add</w:t>
+      </w:r>
+      <w:r>
+        <w:rPr>
+          <w:sz w:val="32"/>
+          <w:szCs w:val="32"/>
+        </w:rPr>
+        <w:t xml:space="preserve"> </w:t>
+      </w:r>
+      <w:r>
+        <w:rPr>
+          <w:sz w:val="32"/>
+          <w:szCs w:val="32"/>
+        </w:rPr>
+        <w:t>.</w:t>
+      </w:r>
+      <w:proofErr w:type="gramEnd"/>
+      <w:r>
+        <w:rPr>
+          <w:sz w:val="32"/>
+          <w:szCs w:val="32"/>
+        </w:rPr>
+        <w:t xml:space="preserve"> </w:t>
+      </w:r>
+      <w:r>
+        <w:rPr>
+          <w:sz w:val="32"/>
+          <w:szCs w:val="32"/>
+        </w:rPr>
+        <w:t xml:space="preserve"> (for add files)</w:t>
+      </w:r>
+    </w:p>
+    <w:p>
+      <w:pPr>
+        <w:pStyle w:val="ListParagraph"/>
+        <w:rPr>
+          <w:sz w:val="32"/>
+          <w:szCs w:val="32"/>
+        </w:rPr>
+      </w:pPr>
+      <w:r>
+        <w:rPr>
+          <w:sz w:val="32"/>
+          <w:szCs w:val="32"/>
+        </w:rPr>
+        <w:t>Git commit -m “enter a message”</w:t>
+      </w:r>
+    </w:p>
+    <w:p>
+      <w:pPr>
+        <w:pStyle w:val="ListParagraph"/>
+        <w:rPr>
+          <w:sz w:val="32"/>
+          <w:szCs w:val="32"/>
+        </w:rPr>
+      </w:pPr>
+      <w:r>
+        <w:rPr>
+          <w:sz w:val="32"/>
+          <w:szCs w:val="32"/>
+        </w:rPr>
+        <w:t>git remote add origin “LINK”</w:t>
+      </w:r>
+    </w:p>
+    <w:p>
+      <w:pPr>
+        <w:pStyle w:val="ListParagraph"/>
+        <w:rPr>
+          <w:sz w:val="32"/>
+          <w:szCs w:val="32"/>
+        </w:rPr>
+      </w:pPr>
+      <w:r>
+        <w:rPr>
+          <w:sz w:val="32"/>
+          <w:szCs w:val="32"/>
+        </w:rPr>
+        <w:t>git push -u origin main</w:t>
+      </w:r>
+    </w:p>
+    <w:p>
+      <w:pPr>
+        <w:pStyle w:val="ListParagraph"/>
+        <w:rPr>
+          <w:sz w:val="32"/>
+          <w:szCs w:val="32"/>
+        </w:rPr>
+      </w:pPr>
+    </w:p>
+    <w:p>
+      <w:pPr>
+        <w:pStyle w:val="ListParagraph"/>
+        <w:rPr>
+          <w:sz w:val="32"/>
+          <w:szCs w:val="32"/>
+        </w:rPr>
+      </w:pPr>
+    </w:p>
+    <w:p>
+      <w:pPr>
+        <w:pStyle w:val="ListParagraph"/>
+        <w:numPr>
+          <w:ilvl w:val="0"/>
+          <w:numId w:val="10"/>
+        </w:numPr>
+        <w:rPr>
+          <w:sz w:val="32"/>
+          <w:szCs w:val="32"/>
+        </w:rPr>
+      </w:pPr>
+      <w:r>
+        <w:rPr>
+          <w:sz w:val="32"/>
+          <w:szCs w:val="32"/>
+          <w:u w:val="single"/>
+        </w:rPr>
+        <w:lastRenderedPageBreak/>
+        <w:t>Process to take a git clone</w:t>
+      </w:r>
+    </w:p>
+    <w:p>
+      <w:pPr>
+        <w:pStyle w:val="ListParagraph"/>
+        <w:rPr>
+          <w:sz w:val="32"/>
+          <w:szCs w:val="32"/>
+        </w:rPr>
+      </w:pPr>
+      <w:r>
+        <w:rPr>
+          <w:sz w:val="32"/>
+          <w:szCs w:val="32"/>
+        </w:rPr>
+        <w:t xml:space="preserve">Make a new </w:t>
+      </w:r>
+      <w:proofErr w:type="spellStart"/>
+      <w:r>
+        <w:rPr>
+          <w:sz w:val="32"/>
+          <w:szCs w:val="32"/>
+        </w:rPr>
+        <w:t>dir</w:t>
+      </w:r>
+      <w:proofErr w:type="spellEnd"/>
+      <w:r>
+        <w:rPr>
+          <w:sz w:val="32"/>
+          <w:szCs w:val="32"/>
+        </w:rPr>
+        <w:t xml:space="preserve"> with name on anywhere</w:t>
+      </w:r>
+    </w:p>
+    <w:p>
+      <w:pPr>
+        <w:pStyle w:val="ListParagraph"/>
+        <w:rPr>
+          <w:sz w:val="32"/>
+          <w:szCs w:val="32"/>
+        </w:rPr>
+      </w:pPr>
+      <w:r>
+        <w:rPr>
+          <w:sz w:val="32"/>
+          <w:szCs w:val="32"/>
+        </w:rPr>
+        <w:t xml:space="preserve">Choose this </w:t>
+      </w:r>
+      <w:proofErr w:type="spellStart"/>
+      <w:r>
+        <w:rPr>
+          <w:sz w:val="32"/>
+          <w:szCs w:val="32"/>
+        </w:rPr>
+        <w:t>dir</w:t>
+      </w:r>
+      <w:proofErr w:type="spellEnd"/>
+      <w:r>
+        <w:rPr>
+          <w:sz w:val="32"/>
+          <w:szCs w:val="32"/>
+        </w:rPr>
+        <w:t xml:space="preserve"> in </w:t>
+      </w:r>
+      <w:proofErr w:type="spellStart"/>
+      <w:r>
+        <w:rPr>
+          <w:sz w:val="32"/>
+          <w:szCs w:val="32"/>
+        </w:rPr>
+        <w:t>cmd</w:t>
+      </w:r>
+      <w:proofErr w:type="spellEnd"/>
+      <w:r>
+        <w:rPr>
+          <w:sz w:val="32"/>
+          <w:szCs w:val="32"/>
+        </w:rPr>
+        <w:t xml:space="preserve"> and then write code</w:t>
+      </w:r>
+    </w:p>
+    <w:p>
+      <w:pPr>
+        <w:pStyle w:val="ListParagraph"/>
+        <w:numPr>
+          <w:ilvl w:val="0"/>
+          <w:numId w:val="11"/>
+        </w:numPr>
+        <w:rPr>
+          <w:sz w:val="32"/>
+          <w:szCs w:val="32"/>
+        </w:rPr>
+      </w:pPr>
+      <w:r>
+        <w:rPr>
+          <w:sz w:val="32"/>
+          <w:szCs w:val="32"/>
+        </w:rPr>
+        <w:t>git clone link</w:t>
+      </w:r>
+    </w:p>
+    <w:p>
+      <w:pPr>
+        <w:ind w:left="720"/>
+        <w:rPr>
+          <w:sz w:val="32"/>
+          <w:szCs w:val="32"/>
+        </w:rPr>
+      </w:pPr>
+      <w:r>
+        <w:rPr>
+          <w:sz w:val="32"/>
+          <w:szCs w:val="32"/>
+        </w:rPr>
+        <w:t xml:space="preserve">suppose you take a clone in </w:t>
+      </w:r>
+      <w:proofErr w:type="spellStart"/>
+      <w:r>
+        <w:rPr>
+          <w:sz w:val="32"/>
+          <w:szCs w:val="32"/>
+        </w:rPr>
+        <w:t>new_folder</w:t>
+      </w:r>
+      <w:proofErr w:type="spellEnd"/>
+      <w:r>
+        <w:rPr>
+          <w:sz w:val="32"/>
+          <w:szCs w:val="32"/>
+        </w:rPr>
+        <w:t xml:space="preserve"> then if you can add new file to this directory then by running below command you can directly push this file to branch of </w:t>
+      </w:r>
+      <w:proofErr w:type="spellStart"/>
+      <w:r>
+        <w:rPr>
+          <w:sz w:val="32"/>
+          <w:szCs w:val="32"/>
+        </w:rPr>
+        <w:t>github</w:t>
+      </w:r>
+      <w:proofErr w:type="spellEnd"/>
+      <w:r>
+        <w:rPr>
+          <w:sz w:val="32"/>
+          <w:szCs w:val="32"/>
+        </w:rPr>
+        <w:t>.</w:t>
+      </w:r>
+    </w:p>
+    <w:p>
+      <w:pPr>
+        <w:ind w:left="720"/>
+        <w:rPr>
+          <w:sz w:val="32"/>
+          <w:szCs w:val="32"/>
+        </w:rPr>
+      </w:pPr>
+      <w:r>
+        <w:rPr>
+          <w:sz w:val="32"/>
+          <w:szCs w:val="32"/>
+        </w:rPr>
+        <w:t xml:space="preserve">Git </w:t>
+      </w:r>
+      <w:proofErr w:type="gramStart"/>
+      <w:r>
+        <w:rPr>
+          <w:sz w:val="32"/>
+          <w:szCs w:val="32"/>
+        </w:rPr>
+        <w:t>add .</w:t>
+      </w:r>
+      <w:proofErr w:type="gramEnd"/>
+    </w:p>
+    <w:p>
+      <w:pPr>
+        <w:ind w:left="720"/>
+        <w:rPr>
+          <w:sz w:val="32"/>
+          <w:szCs w:val="32"/>
+        </w:rPr>
+      </w:pPr>
+      <w:r>
+        <w:rPr>
+          <w:sz w:val="32"/>
+          <w:szCs w:val="32"/>
+        </w:rPr>
+        <w:t>Git commit -m “any message”</w:t>
+      </w:r>
+    </w:p>
+    <w:p>
+      <w:pPr>
+        <w:ind w:left="720"/>
+        <w:rPr>
+          <w:sz w:val="32"/>
+          <w:szCs w:val="32"/>
+        </w:rPr>
+      </w:pPr>
+      <w:r>
+        <w:rPr>
+          <w:sz w:val="32"/>
+          <w:szCs w:val="32"/>
+        </w:rPr>
+        <w:t>Git push origin main/master</w:t>
+      </w:r>
+    </w:p>
+    <w:p>
+      <w:pPr>
+        <w:rPr>
+          <w:sz w:val="32"/>
+          <w:szCs w:val="32"/>
+        </w:rPr>
+      </w:pPr>
+    </w:p>
+    <w:p>
+      <w:pPr>
+        <w:pStyle w:val="ListParagraph"/>
+        <w:numPr>
+          <w:ilvl w:val="0"/>
+          <w:numId w:val="10"/>
+        </w:numPr>
+        <w:rPr>
+          <w:sz w:val="32"/>
+          <w:szCs w:val="32"/>
+        </w:rPr>
+      </w:pPr>
+      <w:r>
+        <w:rPr>
+          <w:sz w:val="32"/>
+          <w:szCs w:val="32"/>
+          <w:u w:val="single"/>
+        </w:rPr>
+        <w:t>Process of git pull</w:t>
+      </w:r>
+    </w:p>
+    <w:p>
+      <w:pPr>
+        <w:pStyle w:val="ListParagraph"/>
+        <w:rPr>
+          <w:sz w:val="32"/>
+          <w:szCs w:val="32"/>
+        </w:rPr>
+      </w:pPr>
+      <w:r>
+        <w:rPr>
+          <w:sz w:val="32"/>
+          <w:szCs w:val="32"/>
+        </w:rPr>
+        <w:t xml:space="preserve">Basically, git pull command or git pull is use for update repository by time by time according to file changes from developer. </w:t>
+      </w:r>
+    </w:p>
+    <w:p>
+      <w:pPr>
+        <w:pStyle w:val="ListParagraph"/>
+        <w:rPr>
+          <w:sz w:val="32"/>
+          <w:szCs w:val="32"/>
+        </w:rPr>
+      </w:pPr>
+    </w:p>
+    <w:p>
+      <w:pPr>
+        <w:pStyle w:val="ListParagraph"/>
+        <w:rPr>
+          <w:sz w:val="32"/>
+          <w:szCs w:val="32"/>
+        </w:rPr>
+      </w:pPr>
+      <w:r>
+        <w:rPr>
+          <w:sz w:val="32"/>
+          <w:szCs w:val="32"/>
+        </w:rPr>
+        <w:t xml:space="preserve">Git pull origin master/main </w:t>
+      </w:r>
+      <w:r>
+        <w:rPr>
+          <w:sz w:val="32"/>
+          <w:szCs w:val="32"/>
+        </w:rPr>
+        <w:t xml:space="preserve"> </w:t>
+      </w:r>
+    </w:p>
+    <w:p>
+      <w:pPr>
+        <w:pStyle w:val="ListParagraph"/>
+        <w:rPr>
+          <w:sz w:val="32"/>
+          <w:szCs w:val="32"/>
+        </w:rPr>
+      </w:pPr>
+    </w:p>
+    <w:p>
+      <w:pPr>
+        <w:rPr>
+          <w:sz w:val="32"/>
+          <w:szCs w:val="32"/>
+        </w:rPr>
+      </w:pPr>
+    </w:p>
+    <w:p>
+      <w:pPr>
+        <w:rPr>
+          <w:sz w:val="32"/>
+          <w:szCs w:val="32"/>
+          <w:u w:val="single"/>
+        </w:rPr>
+      </w:pPr>
+      <w:r>
+        <w:rPr>
+          <w:sz w:val="32"/>
+          <w:szCs w:val="32"/>
+          <w:u w:val="single"/>
+        </w:rPr>
+        <w:t xml:space="preserve">git </w:t>
+      </w:r>
+      <w:proofErr w:type="gramStart"/>
+      <w:r>
+        <w:rPr>
+          <w:sz w:val="32"/>
+          <w:szCs w:val="32"/>
+          <w:u w:val="single"/>
+        </w:rPr>
+        <w:t>bra</w:t>
+      </w:r>
+      <w:r>
+        <w:rPr>
+          <w:sz w:val="32"/>
+          <w:szCs w:val="32"/>
+          <w:u w:val="single"/>
+        </w:rPr>
+        <w:t>n</w:t>
+      </w:r>
+      <w:r>
+        <w:rPr>
+          <w:sz w:val="32"/>
+          <w:szCs w:val="32"/>
+          <w:u w:val="single"/>
+        </w:rPr>
+        <w:t>ch</w:t>
+      </w:r>
+      <w:r>
+        <w:rPr>
+          <w:sz w:val="32"/>
+          <w:szCs w:val="32"/>
+          <w:u w:val="single"/>
+        </w:rPr>
+        <w:t xml:space="preserve"> :</w:t>
+      </w:r>
+      <w:proofErr w:type="gramEnd"/>
+      <w:r>
+        <w:rPr>
+          <w:sz w:val="32"/>
+          <w:szCs w:val="32"/>
+          <w:u w:val="single"/>
+        </w:rPr>
+        <w:t xml:space="preserve"> -</w:t>
       </w:r>
     </w:p>
     <w:p>
@@ -2124,6 +2711,231 @@
     </w:lvl>
   </w:abstractNum>
   <w:abstractNum w:abstractNumId="2" w15:restartNumberingAfterBreak="0">
+    <w:nsid w:val="1BDB4942"/>
+    <w:multiLevelType w:val="hybridMultilevel"/>
+    <w:tmpl w:val="E2F09E54"/>
+    <w:lvl w:ilvl="0" w:tplc="06B00942">
+      <w:numFmt w:val="bullet"/>
+      <w:lvlText w:val="-"/>
+      <w:lvlJc w:val="left"/>
+      <w:pPr>
+        <w:ind w:left="1080" w:hanging="360"/>
+      </w:pPr>
+      <w:rPr>
+        <w:rFonts w:ascii="Calibri" w:eastAsiaTheme="minorHAnsi" w:hAnsi="Calibri" w:cs="Calibri" w:hint="default"/>
+      </w:rPr>
+    </w:lvl>
+    <w:lvl w:ilvl="1" w:tplc="40090003" w:tentative="1">
+      <w:start w:val="1"/>
+      <w:numFmt w:val="bullet"/>
+      <w:lvlText w:val="o"/>
+      <w:lvlJc w:val="left"/>
+      <w:pPr>
+        <w:ind w:left="1800" w:hanging="360"/>
+      </w:pPr>
+      <w:rPr>
+        <w:rFonts w:ascii="Courier New" w:hAnsi="Courier New" w:cs="Courier New" w:hint="default"/>
+      </w:rPr>
+    </w:lvl>
+    <w:lvl w:ilvl="2" w:tplc="40090005" w:tentative="1">
+      <w:start w:val="1"/>
+      <w:numFmt w:val="bullet"/>
+      <w:lvlText w:val=""/>
+      <w:lvlJc w:val="left"/>
+      <w:pPr>
+        <w:ind w:left="2520" w:hanging="360"/>
+      </w:pPr>
+      <w:rPr>
+        <w:rFonts w:ascii="Wingdings" w:hAnsi="Wingdings" w:hint="default"/>
+      </w:rPr>
+    </w:lvl>
+    <w:lvl w:ilvl="3" w:tplc="40090001" w:tentative="1">
+      <w:start w:val="1"/>
+      <w:numFmt w:val="bullet"/>
+      <w:lvlText w:val=""/>
+      <w:lvlJc w:val="left"/>
+      <w:pPr>
+        <w:ind w:left="3240" w:hanging="360"/>
+      </w:pPr>
+      <w:rPr>
+        <w:rFonts w:ascii="Symbol" w:hAnsi="Symbol" w:hint="default"/>
+      </w:rPr>
+    </w:lvl>
+    <w:lvl w:ilvl="4" w:tplc="40090003" w:tentative="1">
+      <w:start w:val="1"/>
+      <w:numFmt w:val="bullet"/>
+      <w:lvlText w:val="o"/>
+      <w:lvlJc w:val="left"/>
+      <w:pPr>
+        <w:ind w:left="3960" w:hanging="360"/>
+      </w:pPr>
+      <w:rPr>
+        <w:rFonts w:ascii="Courier New" w:hAnsi="Courier New" w:cs="Courier New" w:hint="default"/>
+      </w:rPr>
+    </w:lvl>
+    <w:lvl w:ilvl="5" w:tplc="40090005" w:tentative="1">
+      <w:start w:val="1"/>
+      <w:numFmt w:val="bullet"/>
+      <w:lvlText w:val=""/>
+      <w:lvlJc w:val="left"/>
+      <w:pPr>
+        <w:ind w:left="4680" w:hanging="360"/>
+      </w:pPr>
+      <w:rPr>
+        <w:rFonts w:ascii="Wingdings" w:hAnsi="Wingdings" w:hint="default"/>
+      </w:rPr>
+    </w:lvl>
+    <w:lvl w:ilvl="6" w:tplc="40090001" w:tentative="1">
+      <w:start w:val="1"/>
+      <w:numFmt w:val="bullet"/>
+      <w:lvlText w:val=""/>
+      <w:lvlJc w:val="left"/>
+      <w:pPr>
+        <w:ind w:left="5400" w:hanging="360"/>
+      </w:pPr>
+      <w:rPr>
+        <w:rFonts w:ascii="Symbol" w:hAnsi="Symbol" w:hint="default"/>
+      </w:rPr>
+    </w:lvl>
+    <w:lvl w:ilvl="7" w:tplc="40090003" w:tentative="1">
+      <w:start w:val="1"/>
+      <w:numFmt w:val="bullet"/>
+      <w:lvlText w:val="o"/>
+      <w:lvlJc w:val="left"/>
+      <w:pPr>
+        <w:ind w:left="6120" w:hanging="360"/>
+      </w:pPr>
+      <w:rPr>
+        <w:rFonts w:ascii="Courier New" w:hAnsi="Courier New" w:cs="Courier New" w:hint="default"/>
+      </w:rPr>
+    </w:lvl>
+    <w:lvl w:ilvl="8" w:tplc="40090005" w:tentative="1">
+      <w:start w:val="1"/>
+      <w:numFmt w:val="bullet"/>
+      <w:lvlText w:val=""/>
+      <w:lvlJc w:val="left"/>
+      <w:pPr>
+        <w:ind w:left="6840" w:hanging="360"/>
+      </w:pPr>
+      <w:rPr>
+        <w:rFonts w:ascii="Wingdings" w:hAnsi="Wingdings" w:hint="default"/>
+      </w:rPr>
+    </w:lvl>
+  </w:abstractNum>
+  <w:abstractNum w:abstractNumId="3" w15:restartNumberingAfterBreak="0">
+    <w:nsid w:val="30974450"/>
+    <w:multiLevelType w:val="hybridMultilevel"/>
+    <w:tmpl w:val="8A8C8052"/>
+    <w:lvl w:ilvl="0" w:tplc="40090001">
+      <w:start w:val="1"/>
+      <w:numFmt w:val="bullet"/>
+      <w:lvlText w:val=""/>
+      <w:lvlJc w:val="left"/>
+      <w:pPr>
+        <w:ind w:left="1080" w:hanging="360"/>
+      </w:pPr>
+      <w:rPr>
+        <w:rFonts w:ascii="Symbol" w:hAnsi="Symbol" w:hint="default"/>
+      </w:rPr>
+    </w:lvl>
+    <w:lvl w:ilvl="1" w:tplc="40090003" w:tentative="1">
+      <w:start w:val="1"/>
+      <w:numFmt w:val="bullet"/>
+      <w:lvlText w:val="o"/>
+      <w:lvlJc w:val="left"/>
+      <w:pPr>
+        <w:ind w:left="1800" w:hanging="360"/>
+      </w:pPr>
+      <w:rPr>
+        <w:rFonts w:ascii="Courier New" w:hAnsi="Courier New" w:cs="Courier New" w:hint="default"/>
+      </w:rPr>
+    </w:lvl>
+    <w:lvl w:ilvl="2" w:tplc="40090005" w:tentative="1">
+      <w:start w:val="1"/>
+      <w:numFmt w:val="bullet"/>
+      <w:lvlText w:val=""/>
+      <w:lvlJc w:val="left"/>
+      <w:pPr>
+        <w:ind w:left="2520" w:hanging="360"/>
+      </w:pPr>
+      <w:rPr>
+        <w:rFonts w:ascii="Wingdings" w:hAnsi="Wingdings" w:hint="default"/>
+      </w:rPr>
+    </w:lvl>
+    <w:lvl w:ilvl="3" w:tplc="40090001" w:tentative="1">
+      <w:start w:val="1"/>
+      <w:numFmt w:val="bullet"/>
+      <w:lvlText w:val=""/>
+      <w:lvlJc w:val="left"/>
+      <w:pPr>
+        <w:ind w:left="3240" w:hanging="360"/>
+      </w:pPr>
+      <w:rPr>
+        <w:rFonts w:ascii="Symbol" w:hAnsi="Symbol" w:hint="default"/>
+      </w:rPr>
+    </w:lvl>
+    <w:lvl w:ilvl="4" w:tplc="40090003" w:tentative="1">
+      <w:start w:val="1"/>
+      <w:numFmt w:val="bullet"/>
+      <w:lvlText w:val="o"/>
+      <w:lvlJc w:val="left"/>
+      <w:pPr>
+        <w:ind w:left="3960" w:hanging="360"/>
+      </w:pPr>
+      <w:rPr>
+        <w:rFonts w:ascii="Courier New" w:hAnsi="Courier New" w:cs="Courier New" w:hint="default"/>
+      </w:rPr>
+    </w:lvl>
+    <w:lvl w:ilvl="5" w:tplc="40090005" w:tentative="1">
+      <w:start w:val="1"/>
+      <w:numFmt w:val="bullet"/>
+      <w:lvlText w:val=""/>
+      <w:lvlJc w:val="left"/>
+      <w:pPr>
+        <w:ind w:left="4680" w:hanging="360"/>
+      </w:pPr>
+      <w:rPr>
+        <w:rFonts w:ascii="Wingdings" w:hAnsi="Wingdings" w:hint="default"/>
+      </w:rPr>
+    </w:lvl>
+    <w:lvl w:ilvl="6" w:tplc="40090001" w:tentative="1">
+      <w:start w:val="1"/>
+      <w:numFmt w:val="bullet"/>
+      <w:lvlText w:val=""/>
+      <w:lvlJc w:val="left"/>
+      <w:pPr>
+        <w:ind w:left="5400" w:hanging="360"/>
+      </w:pPr>
+      <w:rPr>
+        <w:rFonts w:ascii="Symbol" w:hAnsi="Symbol" w:hint="default"/>
+      </w:rPr>
+    </w:lvl>
+    <w:lvl w:ilvl="7" w:tplc="40090003" w:tentative="1">
+      <w:start w:val="1"/>
+      <w:numFmt w:val="bullet"/>
+      <w:lvlText w:val="o"/>
+      <w:lvlJc w:val="left"/>
+      <w:pPr>
+        <w:ind w:left="6120" w:hanging="360"/>
+      </w:pPr>
+      <w:rPr>
+        <w:rFonts w:ascii="Courier New" w:hAnsi="Courier New" w:cs="Courier New" w:hint="default"/>
+      </w:rPr>
+    </w:lvl>
+    <w:lvl w:ilvl="8" w:tplc="40090005" w:tentative="1">
+      <w:start w:val="1"/>
+      <w:numFmt w:val="bullet"/>
+      <w:lvlText w:val=""/>
+      <w:lvlJc w:val="left"/>
+      <w:pPr>
+        <w:ind w:left="6840" w:hanging="360"/>
+      </w:pPr>
+      <w:rPr>
+        <w:rFonts w:ascii="Wingdings" w:hAnsi="Wingdings" w:hint="default"/>
+      </w:rPr>
+    </w:lvl>
+  </w:abstractNum>
+  <w:abstractNum w:abstractNumId="4" w15:restartNumberingAfterBreak="0">
     <w:nsid w:val="50B57FD8"/>
     <w:multiLevelType w:val="hybridMultilevel"/>
     <w:tmpl w:val="A39AE8D2"/>
@@ -2209,7 +3021,7 @@
       </w:pPr>
     </w:lvl>
   </w:abstractNum>
-  <w:abstractNum w:abstractNumId="3" w15:restartNumberingAfterBreak="0">
+  <w:abstractNum w:abstractNumId="5" w15:restartNumberingAfterBreak="0">
     <w:nsid w:val="51C64E8F"/>
     <w:multiLevelType w:val="hybridMultilevel"/>
     <w:tmpl w:val="306AA20E"/>
@@ -2322,7 +3134,7 @@
       </w:rPr>
     </w:lvl>
   </w:abstractNum>
-  <w:abstractNum w:abstractNumId="4" w15:restartNumberingAfterBreak="0">
+  <w:abstractNum w:abstractNumId="6" w15:restartNumberingAfterBreak="0">
     <w:nsid w:val="532F7F7D"/>
     <w:multiLevelType w:val="hybridMultilevel"/>
     <w:tmpl w:val="44C23736"/>
@@ -2408,7 +3220,7 @@
       </w:pPr>
     </w:lvl>
   </w:abstractNum>
-  <w:abstractNum w:abstractNumId="5" w15:restartNumberingAfterBreak="0">
+  <w:abstractNum w:abstractNumId="7" w15:restartNumberingAfterBreak="0">
     <w:nsid w:val="55BD0747"/>
     <w:multiLevelType w:val="hybridMultilevel"/>
     <w:tmpl w:val="A39AE8D2"/>
@@ -2494,7 +3306,7 @@
       </w:pPr>
     </w:lvl>
   </w:abstractNum>
-  <w:abstractNum w:abstractNumId="6" w15:restartNumberingAfterBreak="0">
+  <w:abstractNum w:abstractNumId="8" w15:restartNumberingAfterBreak="0">
     <w:nsid w:val="563E627E"/>
     <w:multiLevelType w:val="hybridMultilevel"/>
     <w:tmpl w:val="A39AE8D2"/>
@@ -2580,7 +3392,7 @@
       </w:pPr>
     </w:lvl>
   </w:abstractNum>
-  <w:abstractNum w:abstractNumId="7" w15:restartNumberingAfterBreak="0">
+  <w:abstractNum w:abstractNumId="9" w15:restartNumberingAfterBreak="0">
     <w:nsid w:val="5AED0965"/>
     <w:multiLevelType w:val="hybridMultilevel"/>
     <w:tmpl w:val="A39AE8D2"/>
@@ -2666,10 +3478,10 @@
       </w:pPr>
     </w:lvl>
   </w:abstractNum>
-  <w:abstractNum w:abstractNumId="8" w15:restartNumberingAfterBreak="0">
+  <w:abstractNum w:abstractNumId="10" w15:restartNumberingAfterBreak="0">
     <w:nsid w:val="604B770E"/>
     <w:multiLevelType w:val="hybridMultilevel"/>
-    <w:tmpl w:val="C28E6D50"/>
+    <w:tmpl w:val="AA343064"/>
     <w:lvl w:ilvl="0" w:tplc="40090001">
       <w:start w:val="1"/>
       <w:numFmt w:val="bullet"/>
@@ -2779,7 +3591,7 @@
       </w:rPr>
     </w:lvl>
   </w:abstractNum>
-  <w:abstractNum w:abstractNumId="9" w15:restartNumberingAfterBreak="0">
+  <w:abstractNum w:abstractNumId="11" w15:restartNumberingAfterBreak="0">
     <w:nsid w:val="62FB00D4"/>
     <w:multiLevelType w:val="hybridMultilevel"/>
     <w:tmpl w:val="A39AE8D2"/>
@@ -2869,31 +3681,37 @@
     <w:abstractNumId w:val="0"/>
   </w:num>
   <w:num w:numId="2">
-    <w:abstractNumId w:val="3"/>
+    <w:abstractNumId w:val="5"/>
   </w:num>
   <w:num w:numId="3">
-    <w:abstractNumId w:val="6"/>
+    <w:abstractNumId w:val="8"/>
   </w:num>
   <w:num w:numId="4">
-    <w:abstractNumId w:val="5"/>
+    <w:abstractNumId w:val="7"/>
   </w:num>
   <w:num w:numId="5">
-    <w:abstractNumId w:val="2"/>
+    <w:abstractNumId w:val="4"/>
   </w:num>
   <w:num w:numId="6">
-    <w:abstractNumId w:val="9"/>
+    <w:abstractNumId w:val="11"/>
   </w:num>
   <w:num w:numId="7">
     <w:abstractNumId w:val="1"/>
   </w:num>
   <w:num w:numId="8">
-    <w:abstractNumId w:val="7"/>
+    <w:abstractNumId w:val="9"/>
   </w:num>
   <w:num w:numId="9">
-    <w:abstractNumId w:val="4"/>
+    <w:abstractNumId w:val="6"/>
   </w:num>
   <w:num w:numId="10">
-    <w:abstractNumId w:val="8"/>
+    <w:abstractNumId w:val="10"/>
+  </w:num>
+  <w:num w:numId="11">
+    <w:abstractNumId w:val="2"/>
+  </w:num>
+  <w:num w:numId="12">
+    <w:abstractNumId w:val="3"/>
   </w:num>
 </w:numbering>
 </file>

</xml_diff>